<commit_message>
Improve CLI help text
</commit_message>
<xml_diff>
--- a/test_docs/test.docx
+++ b/test_docs/test.docx
@@ -445,27 +445,9 @@
       </w:pPr>
       <w:r>
         <w:rPr>
-          <w:rStyle w:val="ExtensionTok"/>
-        </w:rPr>
-        <w:t xml:space="preserve">conda</w:t>
-      </w:r>
-      <w:r>
-        <w:rPr>
-          <w:rStyle w:val="NormalTok"/>
-        </w:rPr>
-        <w:t xml:space="preserve"> install </w:t>
-      </w:r>
-      <w:r>
-        <w:rPr>
-          <w:rStyle w:val="AttributeTok"/>
-        </w:rPr>
-        <w:t xml:space="preserve">-c</w:t>
-      </w:r>
-      <w:r>
-        <w:rPr>
-          <w:rStyle w:val="NormalTok"/>
-        </w:rPr>
-        <w:t xml:space="preserve"> conda-forge pandoc</w:t>
+          <w:rStyle w:val="VerbatimChar"/>
+        </w:rPr>
+        <w:t xml:space="preserve">conda install -c conda-forge pandoc</w:t>
       </w:r>
     </w:p>
     <w:bookmarkEnd w:id="12"/>
@@ -484,21 +466,9 @@
       </w:pPr>
       <w:r>
         <w:rPr>
-          <w:rStyle w:val="ExtensionTok"/>
-        </w:rPr>
-        <w:t xml:space="preserve">pandoc</w:t>
-      </w:r>
-      <w:r>
-        <w:rPr>
-          <w:rStyle w:val="NormalTok"/>
-        </w:rPr>
-        <w:t xml:space="preserve"> </w:t>
-      </w:r>
-      <w:r>
-        <w:rPr>
-          <w:rStyle w:val="AttributeTok"/>
-        </w:rPr>
-        <w:t xml:space="preserve">--version</w:t>
+          <w:rStyle w:val="VerbatimChar"/>
+        </w:rPr>
+        <w:t xml:space="preserve">pandoc --version</w:t>
       </w:r>
     </w:p>
     <w:bookmarkEnd w:id="13"/>
@@ -683,15 +653,9 @@
       </w:pPr>
       <w:r>
         <w:rPr>
-          <w:rStyle w:val="ExtensionTok"/>
-        </w:rPr>
-        <w:t xml:space="preserve">docutil</w:t>
-      </w:r>
-      <w:r>
-        <w:rPr>
-          <w:rStyle w:val="NormalTok"/>
-        </w:rPr>
-        <w:t xml:space="preserve"> docx2md report.docx</w:t>
+          <w:rStyle w:val="VerbatimChar"/>
+        </w:rPr>
+        <w:t xml:space="preserve">docutil docx2md report.docx</w:t>
       </w:r>
     </w:p>
     <w:bookmarkEnd w:id="18"/>
@@ -710,15 +674,9 @@
       </w:pPr>
       <w:r>
         <w:rPr>
-          <w:rStyle w:val="ExtensionTok"/>
-        </w:rPr>
-        <w:t xml:space="preserve">docutil</w:t>
-      </w:r>
-      <w:r>
-        <w:rPr>
-          <w:rStyle w:val="NormalTok"/>
-        </w:rPr>
-        <w:t xml:space="preserve"> md2docx README.md</w:t>
+          <w:rStyle w:val="VerbatimChar"/>
+        </w:rPr>
+        <w:t xml:space="preserve">docutil md2docx README.md</w:t>
       </w:r>
     </w:p>
     <w:bookmarkEnd w:id="19"/>
@@ -737,15 +695,9 @@
       </w:pPr>
       <w:r>
         <w:rPr>
-          <w:rStyle w:val="ExtensionTok"/>
-        </w:rPr>
-        <w:t xml:space="preserve">docutil</w:t>
-      </w:r>
-      <w:r>
-        <w:rPr>
-          <w:rStyle w:val="NormalTok"/>
-        </w:rPr>
-        <w:t xml:space="preserve"> md2pdf report.md</w:t>
+          <w:rStyle w:val="VerbatimChar"/>
+        </w:rPr>
+        <w:t xml:space="preserve">docutil md2pdf report.md</w:t>
       </w:r>
     </w:p>
     <w:bookmarkEnd w:id="20"/>
@@ -764,21 +716,9 @@
       </w:pPr>
       <w:r>
         <w:rPr>
-          <w:rStyle w:val="ExtensionTok"/>
-        </w:rPr>
-        <w:t xml:space="preserve">docutil</w:t>
-      </w:r>
-      <w:r>
-        <w:rPr>
-          <w:rStyle w:val="NormalTok"/>
-        </w:rPr>
-        <w:t xml:space="preserve"> batch docx2md ./proposals </w:t>
-      </w:r>
-      <w:r>
-        <w:rPr>
-          <w:rStyle w:val="AttributeTok"/>
-        </w:rPr>
-        <w:t xml:space="preserve">--recursive</w:t>
+          <w:rStyle w:val="VerbatimChar"/>
+        </w:rPr>
+        <w:t xml:space="preserve">docutil batch docx2md ./proposals --recursive</w:t>
       </w:r>
     </w:p>
     <w:bookmarkEnd w:id="21"/>
@@ -797,15 +737,9 @@
       </w:pPr>
       <w:r>
         <w:rPr>
-          <w:rStyle w:val="ExtensionTok"/>
-        </w:rPr>
-        <w:t xml:space="preserve">docutil</w:t>
-      </w:r>
-      <w:r>
-        <w:rPr>
-          <w:rStyle w:val="NormalTok"/>
-        </w:rPr>
-        <w:t xml:space="preserve"> inspect docx proposal.docx</w:t>
+          <w:rStyle w:val="VerbatimChar"/>
+        </w:rPr>
+        <w:t xml:space="preserve">docutil inspect docx proposal.docx</w:t>
       </w:r>
     </w:p>
     <w:bookmarkEnd w:id="22"/>
@@ -824,27 +758,9 @@
       </w:pPr>
       <w:r>
         <w:rPr>
-          <w:rStyle w:val="ExtensionTok"/>
-        </w:rPr>
-        <w:t xml:space="preserve">docutil</w:t>
-      </w:r>
-      <w:r>
-        <w:rPr>
-          <w:rStyle w:val="NormalTok"/>
-        </w:rPr>
-        <w:t xml:space="preserve"> inspect pdf contract.pdf </w:t>
-      </w:r>
-      <w:r>
-        <w:rPr>
-          <w:rStyle w:val="AttributeTok"/>
-        </w:rPr>
-        <w:t xml:space="preserve">--out-text</w:t>
-      </w:r>
-      <w:r>
-        <w:rPr>
-          <w:rStyle w:val="NormalTok"/>
-        </w:rPr>
-        <w:t xml:space="preserve"> contract.txt</w:t>
+          <w:rStyle w:val="VerbatimChar"/>
+        </w:rPr>
+        <w:t xml:space="preserve">docutil inspect pdf contract.pdf --out-text contract.txt</w:t>
       </w:r>
     </w:p>
     <w:bookmarkEnd w:id="23"/>
@@ -863,15 +779,9 @@
       </w:pPr>
       <w:r>
         <w:rPr>
-          <w:rStyle w:val="ExtensionTok"/>
-        </w:rPr>
-        <w:t xml:space="preserve">docutil</w:t>
-      </w:r>
-      <w:r>
-        <w:rPr>
-          <w:rStyle w:val="NormalTok"/>
-        </w:rPr>
-        <w:t xml:space="preserve"> scaffold project MyNewTool ./workspace</w:t>
+          <w:rStyle w:val="VerbatimChar"/>
+        </w:rPr>
+        <w:t xml:space="preserve">docutil scaffold project MyNewTool ./workspace</w:t>
       </w:r>
     </w:p>
     <w:bookmarkEnd w:id="24"/>
@@ -900,21 +810,9 @@
       </w:pPr>
       <w:r>
         <w:rPr>
-          <w:rStyle w:val="ExtensionTok"/>
-        </w:rPr>
-        <w:t xml:space="preserve">docutil</w:t>
-      </w:r>
-      <w:r>
-        <w:rPr>
-          <w:rStyle w:val="NormalTok"/>
-        </w:rPr>
-        <w:t xml:space="preserve"> batch docx2md ./legacy_proposals </w:t>
-      </w:r>
-      <w:r>
-        <w:rPr>
-          <w:rStyle w:val="AttributeTok"/>
-        </w:rPr>
-        <w:t xml:space="preserve">--recursive</w:t>
+          <w:rStyle w:val="VerbatimChar"/>
+        </w:rPr>
+        <w:t xml:space="preserve">docutil batch docx2md ./legacy_proposals --recursive</w:t>
       </w:r>
     </w:p>
     <w:p>
@@ -931,15 +829,9 @@
       </w:pPr>
       <w:r>
         <w:rPr>
-          <w:rStyle w:val="ExtensionTok"/>
-        </w:rPr>
-        <w:t xml:space="preserve">docutil</w:t>
-      </w:r>
-      <w:r>
-        <w:rPr>
-          <w:rStyle w:val="NormalTok"/>
-        </w:rPr>
-        <w:t xml:space="preserve"> md2pdf weekly_report.md</w:t>
+          <w:rStyle w:val="VerbatimChar"/>
+        </w:rPr>
+        <w:t xml:space="preserve">docutil md2pdf weekly_report.md</w:t>
       </w:r>
     </w:p>
     <w:bookmarkEnd w:id="26"/>
@@ -958,15 +850,9 @@
       </w:pPr>
       <w:r>
         <w:rPr>
-          <w:rStyle w:val="ExtensionTok"/>
-        </w:rPr>
-        <w:t xml:space="preserve">docutil</w:t>
-      </w:r>
-      <w:r>
-        <w:rPr>
-          <w:rStyle w:val="NormalTok"/>
-        </w:rPr>
-        <w:t xml:space="preserve"> inspect docx training_plan.docx</w:t>
+          <w:rStyle w:val="VerbatimChar"/>
+        </w:rPr>
+        <w:t xml:space="preserve">docutil inspect docx training_plan.docx</w:t>
       </w:r>
     </w:p>
     <w:bookmarkEnd w:id="27"/>
@@ -985,15 +871,9 @@
       </w:pPr>
       <w:r>
         <w:rPr>
-          <w:rStyle w:val="ExtensionTok"/>
-        </w:rPr>
-        <w:t xml:space="preserve">docutil</w:t>
-      </w:r>
-      <w:r>
-        <w:rPr>
-          <w:rStyle w:val="NormalTok"/>
-        </w:rPr>
-        <w:t xml:space="preserve"> scaffold project BudgetAutomation ./projects</w:t>
+          <w:rStyle w:val="VerbatimChar"/>
+        </w:rPr>
+        <w:t xml:space="preserve">docutil scaffold project BudgetAutomation ./projects</w:t>
       </w:r>
     </w:p>
     <w:bookmarkEnd w:id="28"/>
@@ -1020,15 +900,9 @@
       </w:pPr>
       <w:r>
         <w:rPr>
-          <w:rStyle w:val="ExtensionTok"/>
-        </w:rPr>
-        <w:t xml:space="preserve">from</w:t>
-      </w:r>
-      <w:r>
-        <w:rPr>
-          <w:rStyle w:val="NormalTok"/>
-        </w:rPr>
-        <w:t xml:space="preserve"> docutil.conversions.docx_to_markdown import docx_to_markdown</w:t>
+          <w:rStyle w:val="VerbatimChar"/>
+        </w:rPr>
+        <w:t xml:space="preserve">from docutil.conversions.docx_to_markdown import docx_to_markdown</w:t>
       </w:r>
       <w:r>
         <w:br/>
@@ -1038,60 +912,18 @@
       </w:r>
       <w:r>
         <w:rPr>
-          <w:rStyle w:val="ExtensionTok"/>
-        </w:rPr>
-        <w:t xml:space="preserve">output</w:t>
-      </w:r>
-      <w:r>
-        <w:rPr>
-          <w:rStyle w:val="NormalTok"/>
-        </w:rPr>
-        <w:t xml:space="preserve"> = docx_to_markdown</w:t>
-      </w:r>
-      <w:r>
-        <w:rPr>
-          <w:rStyle w:val="ErrorTok"/>
-        </w:rPr>
-        <w:t xml:space="preserve">(</w:t>
-      </w:r>
-      <w:r>
-        <w:rPr>
-          <w:rStyle w:val="StringTok"/>
-        </w:rPr>
-        <w:t xml:space="preserve">"proposal.docx"</w:t>
-      </w:r>
-      <w:r>
-        <w:rPr>
-          <w:rStyle w:val="KeywordTok"/>
-        </w:rPr>
-        <w:t xml:space="preserve">)</w:t>
+          <w:rStyle w:val="VerbatimChar"/>
+        </w:rPr>
+        <w:t xml:space="preserve">output = docx_to_markdown("proposal.docx")</w:t>
       </w:r>
       <w:r>
         <w:br/>
       </w:r>
       <w:r>
         <w:rPr>
-          <w:rStyle w:val="ExtensionTok"/>
-        </w:rPr>
-        <w:t xml:space="preserve">print</w:t>
-      </w:r>
-      <w:r>
-        <w:rPr>
-          <w:rStyle w:val="ErrorTok"/>
-        </w:rPr>
-        <w:t xml:space="preserve">(</w:t>
-      </w:r>
-      <w:r>
-        <w:rPr>
-          <w:rStyle w:val="ExtensionTok"/>
-        </w:rPr>
-        <w:t xml:space="preserve">output</w:t>
-      </w:r>
-      <w:r>
-        <w:rPr>
-          <w:rStyle w:val="KeywordTok"/>
-        </w:rPr>
-        <w:t xml:space="preserve">)</w:t>
+          <w:rStyle w:val="VerbatimChar"/>
+        </w:rPr>
+        <w:t xml:space="preserve">print(output)</w:t>
       </w:r>
     </w:p>
     <w:p>
@@ -1108,30 +940,18 @@
       </w:pPr>
       <w:r>
         <w:rPr>
-          <w:rStyle w:val="ExtensionTok"/>
-        </w:rPr>
-        <w:t xml:space="preserve">from</w:t>
-      </w:r>
-      <w:r>
-        <w:rPr>
-          <w:rStyle w:val="NormalTok"/>
-        </w:rPr>
-        <w:t xml:space="preserve"> docutil.conversions.batch import batch_convert</w:t>
+          <w:rStyle w:val="VerbatimChar"/>
+        </w:rPr>
+        <w:t xml:space="preserve">from docutil.conversions.batch import batch_convert</w:t>
       </w:r>
       <w:r>
         <w:br/>
       </w:r>
       <w:r>
         <w:rPr>
-          <w:rStyle w:val="ExtensionTok"/>
-        </w:rPr>
-        <w:t xml:space="preserve">from</w:t>
-      </w:r>
-      <w:r>
-        <w:rPr>
-          <w:rStyle w:val="NormalTok"/>
-        </w:rPr>
-        <w:t xml:space="preserve"> docutil.conversions.docx_to_markdown import docx_to_markdown</w:t>
+          <w:rStyle w:val="VerbatimChar"/>
+        </w:rPr>
+        <w:t xml:space="preserve">from docutil.conversions.docx_to_markdown import docx_to_markdown</w:t>
       </w:r>
       <w:r>
         <w:br/>
@@ -1141,51 +961,9 @@
       </w:r>
       <w:r>
         <w:rPr>
-          <w:rStyle w:val="ExtensionTok"/>
-        </w:rPr>
-        <w:t xml:space="preserve">batch_convert</w:t>
-      </w:r>
-      <w:r>
-        <w:rPr>
-          <w:rStyle w:val="ErrorTok"/>
-        </w:rPr>
-        <w:t xml:space="preserve">(</w:t>
-      </w:r>
-      <w:r>
-        <w:rPr>
-          <w:rStyle w:val="StringTok"/>
-        </w:rPr>
-        <w:t xml:space="preserve">"./input"</w:t>
-      </w:r>
-      <w:r>
-        <w:rPr>
-          <w:rStyle w:val="ExtensionTok"/>
-        </w:rPr>
-        <w:t xml:space="preserve">,</w:t>
-      </w:r>
-      <w:r>
-        <w:rPr>
-          <w:rStyle w:val="NormalTok"/>
-        </w:rPr>
-        <w:t xml:space="preserve"> </w:t>
-      </w:r>
-      <w:r>
-        <w:rPr>
-          <w:rStyle w:val="StringTok"/>
-        </w:rPr>
-        <w:t xml:space="preserve">".docx"</w:t>
-      </w:r>
-      <w:r>
-        <w:rPr>
-          <w:rStyle w:val="NormalTok"/>
-        </w:rPr>
-        <w:t xml:space="preserve">, docx_to_markdown, recursive=True</w:t>
-      </w:r>
-      <w:r>
-        <w:rPr>
-          <w:rStyle w:val="KeywordTok"/>
-        </w:rPr>
-        <w:t xml:space="preserve">)</w:t>
+          <w:rStyle w:val="VerbatimChar"/>
+        </w:rPr>
+        <w:t xml:space="preserve">batch_convert("./input", ".docx", docx_to_markdown, recursive=True)</w:t>
       </w:r>
     </w:p>
     <w:bookmarkEnd w:id="29"/>
@@ -1203,43 +981,7 @@
         <w:pStyle w:val="FirstParagraph"/>
       </w:pPr>
       <w:r>
-        <w:t xml:space="preserve">docutil/</w:t>
-      </w:r>
-      <w:r>
-        <w:t xml:space="preserve"> </w:t>
-      </w:r>
-      <w:r>
-        <w:t xml:space="preserve">├── conversions/</w:t>
-      </w:r>
-      <w:r>
-        <w:t xml:space="preserve"> </w:t>
-      </w:r>
-      <w:r>
-        <w:t xml:space="preserve">├── inspect/</w:t>
-      </w:r>
-      <w:r>
-        <w:t xml:space="preserve"> </w:t>
-      </w:r>
-      <w:r>
-        <w:t xml:space="preserve">├── templates/</w:t>
-      </w:r>
-      <w:r>
-        <w:t xml:space="preserve"> </w:t>
-      </w:r>
-      <w:r>
-        <w:t xml:space="preserve">├── cli.py</w:t>
-      </w:r>
-      <w:r>
-        <w:t xml:space="preserve"> </w:t>
-      </w:r>
-      <w:r>
-        <w:t xml:space="preserve">├── pandoc_utils.py</w:t>
-      </w:r>
-      <w:r>
-        <w:t xml:space="preserve"> </w:t>
-      </w:r>
-      <w:r>
-        <w:t xml:space="preserve">└── logging_utils.py</w:t>
+        <w:t xml:space="preserve">docutil/ ├── conversions/ ├── inspect/ ├── templates/ ├── cli.py ├── pandoc_utils.py └── logging_utils.py</w:t>
       </w:r>
     </w:p>
     <w:p>
@@ -1247,43 +989,7 @@
         <w:pStyle w:val="BodyText"/>
       </w:pPr>
       <w:r>
-        <w:t xml:space="preserve">Modules are organized by responsibility:</w:t>
-      </w:r>
-      <w:r>
-        <w:t xml:space="preserve"> </w:t>
-      </w:r>
-      <w:r>
-        <w:t xml:space="preserve">| Folder | Purpose |</w:t>
-      </w:r>
-      <w:r>
-        <w:t xml:space="preserve"> </w:t>
-      </w:r>
-      <w:r>
-        <w:t xml:space="preserve">| ----------- | --------------------------- |</w:t>
-      </w:r>
-      <w:r>
-        <w:t xml:space="preserve"> </w:t>
-      </w:r>
-      <w:r>
-        <w:t xml:space="preserve">| conversions | File format conversions |</w:t>
-      </w:r>
-      <w:r>
-        <w:t xml:space="preserve"> </w:t>
-      </w:r>
-      <w:r>
-        <w:t xml:space="preserve">| inspect | Metadata + extraction tools |</w:t>
-      </w:r>
-      <w:r>
-        <w:t xml:space="preserve"> </w:t>
-      </w:r>
-      <w:r>
-        <w:t xml:space="preserve">| templates | Project scaffolding |</w:t>
-      </w:r>
-      <w:r>
-        <w:t xml:space="preserve"> </w:t>
-      </w:r>
-      <w:r>
-        <w:t xml:space="preserve">| cli | Command line interface |</w:t>
+        <w:t xml:space="preserve">Modules are organized by responsibility: | Folder | Purpose | | ----------- | --------------------------- | | conversions | File format conversions | | inspect | Metadata + extraction tools | | templates | Project scaffolding | | cli | Command line interface |</w:t>
       </w:r>
     </w:p>
     <w:bookmarkEnd w:id="30"/>
@@ -1356,7 +1062,7 @@
       </w:pPr>
       <w:r>
         <w:rPr>
-          <w:rStyle w:val="ExtensionTok"/>
+          <w:rStyle w:val="VerbatimChar"/>
         </w:rPr>
         <w:t xml:space="preserve">https://miktex.org/</w:t>
       </w:r>
@@ -1387,15 +1093,9 @@
       </w:pPr>
       <w:r>
         <w:rPr>
-          <w:rStyle w:val="ExtensionTok"/>
-        </w:rPr>
-        <w:t xml:space="preserve">RuntimeError:</w:t>
-      </w:r>
-      <w:r>
-        <w:rPr>
-          <w:rStyle w:val="NormalTok"/>
-        </w:rPr>
-        <w:t xml:space="preserve"> Pandoc is not installed</w:t>
+          <w:rStyle w:val="VerbatimChar"/>
+        </w:rPr>
+        <w:t xml:space="preserve">RuntimeError: Pandoc is not installed</w:t>
       </w:r>
     </w:p>
     <w:p>
@@ -1412,27 +1112,9 @@
       </w:pPr>
       <w:r>
         <w:rPr>
-          <w:rStyle w:val="ExtensionTok"/>
-        </w:rPr>
-        <w:t xml:space="preserve">conda</w:t>
-      </w:r>
-      <w:r>
-        <w:rPr>
-          <w:rStyle w:val="NormalTok"/>
-        </w:rPr>
-        <w:t xml:space="preserve"> install </w:t>
-      </w:r>
-      <w:r>
-        <w:rPr>
-          <w:rStyle w:val="AttributeTok"/>
-        </w:rPr>
-        <w:t xml:space="preserve">-c</w:t>
-      </w:r>
-      <w:r>
-        <w:rPr>
-          <w:rStyle w:val="NormalTok"/>
-        </w:rPr>
-        <w:t xml:space="preserve"> conda-forge pandoc</w:t>
+          <w:rStyle w:val="VerbatimChar"/>
+        </w:rPr>
+        <w:t xml:space="preserve">conda install -c conda-forge pandoc</w:t>
       </w:r>
     </w:p>
     <w:bookmarkEnd w:id="34"/>
@@ -1509,7 +1191,7 @@
       </w:pPr>
       <w:r>
         <w:rPr>
-          <w:rStyle w:val="ExtensionTok"/>
+          <w:rStyle w:val="VerbatimChar"/>
         </w:rPr>
         <w:t xml:space="preserve">pytest</w:t>
       </w:r>
@@ -1528,15 +1210,9 @@
       </w:pPr>
       <w:r>
         <w:rPr>
-          <w:rStyle w:val="ExtensionTok"/>
-        </w:rPr>
-        <w:t xml:space="preserve">ruff</w:t>
-      </w:r>
-      <w:r>
-        <w:rPr>
-          <w:rStyle w:val="NormalTok"/>
-        </w:rPr>
-        <w:t xml:space="preserve"> check .</w:t>
+          <w:rStyle w:val="VerbatimChar"/>
+        </w:rPr>
+        <w:t xml:space="preserve">ruff check .</w:t>
       </w:r>
     </w:p>
     <w:p>
@@ -1553,15 +1229,9 @@
       </w:pPr>
       <w:r>
         <w:rPr>
-          <w:rStyle w:val="ExtensionTok"/>
-        </w:rPr>
-        <w:t xml:space="preserve">mypy</w:t>
-      </w:r>
-      <w:r>
-        <w:rPr>
-          <w:rStyle w:val="NormalTok"/>
-        </w:rPr>
-        <w:t xml:space="preserve"> .</w:t>
+          <w:rStyle w:val="VerbatimChar"/>
+        </w:rPr>
+        <w:t xml:space="preserve">mypy .</w:t>
       </w:r>
     </w:p>
     <w:bookmarkEnd w:id="36"/>
@@ -1675,19 +1345,7 @@
         <w:pStyle w:val="FirstParagraph"/>
       </w:pPr>
       <w:r>
-        <w:t xml:space="preserve">Richie Garafola</w:t>
-      </w:r>
-      <w:r>
-        <w:t xml:space="preserve"> </w:t>
-      </w:r>
-      <w:r>
-        <w:t xml:space="preserve">Enterprise Analytics &amp; Automation</w:t>
-      </w:r>
-      <w:r>
-        <w:t xml:space="preserve"> </w:t>
-      </w:r>
-      <w:r>
-        <w:t xml:space="preserve">Created: 2026-02-13</w:t>
+        <w:t xml:space="preserve">Richie Garafola Enterprise Analytics &amp; Automation Created: 2026-02-13</w:t>
       </w:r>
     </w:p>
     <w:bookmarkEnd w:id="38"/>

</xml_diff>